<commit_message>
Überblick Maze Code Beispiel
</commit_message>
<xml_diff>
--- a/Dokumentation.docx
+++ b/Dokumentation.docx
@@ -387,12 +387,20 @@
         </w:rPr>
         <w:t xml:space="preserve">Nick </w:t>
       </w:r>
+      <w:proofErr w:type="spellStart"/>
       <w:proofErr w:type="gramStart"/>
       <w:r>
         <w:rPr>
           <w:szCs w:val="21"/>
         </w:rPr>
-        <w:t>Stuke( MADSo</w:t>
+        <w:t>Stuke</w:t>
+      </w:r>
+      <w:proofErr w:type="spellEnd"/>
+      <w:r>
+        <w:rPr>
+          <w:szCs w:val="21"/>
+        </w:rPr>
+        <w:t>( MADSo</w:t>
       </w:r>
       <w:proofErr w:type="gramEnd"/>
       <w:r>
@@ -2015,31 +2023,16 @@
     </w:p>
     <w:p/>
     <w:p>
-      <w:r>
-        <w:fldChar w:fldCharType="begin"/>
-      </w:r>
-      <w:r>
-        <w:instrText xml:space="preserve"> TOC \h \z \c "Abbildung" </w:instrText>
-      </w:r>
-      <w:r>
-        <w:fldChar w:fldCharType="separate"/>
-      </w:r>
-      <w:r>
-        <w:rPr>
-          <w:b/>
-          <w:bCs/>
-          <w:noProof/>
-        </w:rPr>
-        <w:t>Es konnten keine Einträge für ein Abbildungsverzeichnis gefunden werden.</w:t>
-      </w:r>
-      <w:r>
-        <w:rPr>
-          <w:b/>
-          <w:bCs/>
-          <w:noProof/>
-        </w:rPr>
-        <w:fldChar w:fldCharType="end"/>
-      </w:r>
+      <w:fldSimple w:instr=" TOC \h \z \c &quot;Abbildung&quot; ">
+        <w:r>
+          <w:rPr>
+            <w:b/>
+            <w:bCs/>
+            <w:noProof/>
+          </w:rPr>
+          <w:t>Es konnten keine Einträge für ein Abbildungsverzeichnis gefunden werden.</w:t>
+        </w:r>
+      </w:fldSimple>
     </w:p>
     <w:p>
       <w:pPr>
@@ -2404,15 +2397,7 @@
       </w:r>
       <w:proofErr w:type="spellEnd"/>
       <w:r>
-        <w:t xml:space="preserve"> </w:t>
-      </w:r>
-      <w:proofErr w:type="spellStart"/>
-      <w:r>
-        <w:t xml:space="preserve">Rechenkapazität. </w:t>
-      </w:r>
-      <w:proofErr w:type="spellEnd"/>
-      <w:r>
-        <w:t xml:space="preserve">Zusätzliche Rechenkapazität kann durch Abonnements bezogen werden. </w:t>
+        <w:t xml:space="preserve"> Rechenkapazität. Zusätzliche Rechenkapazität kann durch Abonnements bezogen werden. </w:t>
       </w:r>
       <w:proofErr w:type="spellStart"/>
       <w:r>
@@ -2556,6 +2541,37 @@
       </w:r>
       <w:r>
         <w:t xml:space="preserve">werden. </w:t>
+      </w:r>
+      <w:r>
+        <w:fldChar w:fldCharType="begin"/>
+      </w:r>
+      <w:r>
+        <w:instrText xml:space="preserve"> ADDIN ZOTERO_ITEM CSL_CITATION {"citationID":"u68iMLeC","properties":{"formattedCitation":"(D-Wave Systems Inc. o.\\uc0\\u160{}J.)","plainCitation":"(D-Wave Systems Inc. o. J.)","noteIndex":0},"citationItems":[{"id":831,"uris":["http://zotero.org/groups/4827280/items/SAEUAZJS"],"itemData":{"id":831,"type":"webpage","license":"D-Wave Systems Inc.","title":"Introduction to Leap — D-Wave System Documentation documentation","URL":"https://docs.dwavesys.com/docs/latest/leap.html","author":[{"family":"D-Wave Systems Inc.","given":""}],"accessed":{"date-parts":[["2022",10,24]]}}}],"schema":"https://github.com/citation-style-language/schema/raw/master/csl-citation.json"} </w:instrText>
+      </w:r>
+      <w:r>
+        <w:fldChar w:fldCharType="separate"/>
+      </w:r>
+      <w:r>
+        <w:t>(D-Wave Systems Inc. o. J.)</w:t>
+      </w:r>
+      <w:r>
+        <w:fldChar w:fldCharType="end"/>
+      </w:r>
+    </w:p>
+    <w:p>
+      <w:pPr>
+        <w:pStyle w:val="berschrift2"/>
+      </w:pPr>
+      <w:r>
+        <w:t>Maze Code Beispiel</w:t>
+      </w:r>
+    </w:p>
+    <w:p>
+      <w:r>
+        <w:t>Das Beispiellabyrinth</w:t>
+      </w:r>
+      <w:r>
+        <w:t xml:space="preserve"> bestehend aus ASCII Symbolen soll durch einen Quantencomputer gelöst werden, indem ein Weg zurückgegeben wird. Die Regeln zum Durchlaufen des Labyrinths werden programmiert und durch Konvertierung mit SDK in ein binäres quadratisches Modell dem D-Wave Quantencomputer zugänglich gemacht. </w:t>
       </w:r>
     </w:p>
     <w:p/>
@@ -3074,11 +3090,6 @@
         <w:docPartUnique/>
       </w:docPartObj>
     </w:sdtPr>
-    <w:sdtEndPr>
-      <w:rPr>
-        <w:rStyle w:val="Seitenzahl"/>
-      </w:rPr>
-    </w:sdtEndPr>
     <w:sdtContent>
       <w:p>
         <w:pPr>
@@ -3141,11 +3152,6 @@
         <w:docPartUnique/>
       </w:docPartObj>
     </w:sdtPr>
-    <w:sdtEndPr>
-      <w:rPr>
-        <w:rStyle w:val="Seitenzahl"/>
-      </w:rPr>
-    </w:sdtEndPr>
     <w:sdtContent>
       <w:p>
         <w:pPr>

</xml_diff>